<commit_message>
added css grid to cv
</commit_message>
<xml_diff>
--- a/src/assets/cv/Omar-Mirza-Contract-Front-End-Developer.docx
+++ b/src/assets/cv/Omar-Mirza-Contract-Front-End-Developer.docx
@@ -334,6 +334,8 @@
       <w:pPr>
         <w:pStyle w:val="NoSpacing"/>
       </w:pPr>
+      <w:bookmarkStart w:id="0" w:name="_GoBack"/>
+      <w:bookmarkEnd w:id="0"/>
     </w:p>
     <w:p>
       <w:pPr>
@@ -624,6 +626,29 @@
                 <w:tab w:val="left" w:pos="8789"/>
               </w:tabs>
               <w:rPr>
+                <w:b/>
+                <w:color w:val="000000" w:themeColor="text1"/>
+              </w:rPr>
+            </w:pPr>
+            <w:r>
+              <w:rPr>
+                <w:b/>
+                <w:color w:val="000000" w:themeColor="text1"/>
+              </w:rPr>
+              <w:t>CSS Grid</w:t>
+            </w:r>
+          </w:p>
+          <w:p>
+            <w:pPr>
+              <w:pStyle w:val="NoSpacing"/>
+              <w:tabs>
+                <w:tab w:val="left" w:pos="1843"/>
+                <w:tab w:val="left" w:pos="3119"/>
+                <w:tab w:val="left" w:pos="6237"/>
+                <w:tab w:val="left" w:pos="7513"/>
+                <w:tab w:val="left" w:pos="8789"/>
+              </w:tabs>
+              <w:rPr>
                 <w:color w:val="000000" w:themeColor="text1"/>
               </w:rPr>
             </w:pPr>
@@ -1932,14 +1957,6 @@
           <w:szCs w:val="22"/>
         </w:rPr>
         <w:tab/>
-      </w:r>
-      <w:r>
-        <w:rPr>
-          <w:rFonts w:asciiTheme="minorHAnsi" w:hAnsiTheme="minorHAnsi"/>
-          <w:color w:val="auto"/>
-          <w:sz w:val="22"/>
-          <w:szCs w:val="22"/>
-        </w:rPr>
         <w:t>15</w:t>
       </w:r>
       <w:r>
@@ -1959,25 +1976,7 @@
           <w:sz w:val="22"/>
           <w:szCs w:val="22"/>
         </w:rPr>
-        <w:t xml:space="preserve"> July</w:t>
-      </w:r>
-      <w:r>
-        <w:rPr>
-          <w:rFonts w:asciiTheme="minorHAnsi" w:hAnsiTheme="minorHAnsi"/>
-          <w:color w:val="auto"/>
-          <w:sz w:val="22"/>
-          <w:szCs w:val="22"/>
-        </w:rPr>
-        <w:t xml:space="preserve"> 2019 – </w:t>
-      </w:r>
-      <w:r>
-        <w:rPr>
-          <w:rFonts w:asciiTheme="minorHAnsi" w:hAnsiTheme="minorHAnsi"/>
-          <w:color w:val="auto"/>
-          <w:sz w:val="22"/>
-          <w:szCs w:val="22"/>
-        </w:rPr>
-        <w:t>30</w:t>
+        <w:t xml:space="preserve"> July 2019 – 30</w:t>
       </w:r>
       <w:r>
         <w:rPr>
@@ -1996,27 +1995,7 @@
           <w:sz w:val="22"/>
           <w:szCs w:val="22"/>
         </w:rPr>
-        <w:t xml:space="preserve"> </w:t>
-      </w:r>
-      <w:r>
-        <w:rPr>
-          <w:rFonts w:asciiTheme="minorHAnsi" w:hAnsiTheme="minorHAnsi"/>
-          <w:color w:val="auto"/>
-          <w:sz w:val="22"/>
-          <w:szCs w:val="22"/>
-        </w:rPr>
-        <w:t>Aug</w:t>
-      </w:r>
-      <w:bookmarkStart w:id="0" w:name="_GoBack"/>
-      <w:bookmarkEnd w:id="0"/>
-      <w:r>
-        <w:rPr>
-          <w:rFonts w:asciiTheme="minorHAnsi" w:hAnsiTheme="minorHAnsi"/>
-          <w:color w:val="auto"/>
-          <w:sz w:val="22"/>
-          <w:szCs w:val="22"/>
-        </w:rPr>
-        <w:t xml:space="preserve"> 2019</w:t>
+        <w:t xml:space="preserve"> Aug 2019</w:t>
       </w:r>
     </w:p>
     <w:p>
@@ -2444,6 +2423,12 @@
         <w:rPr>
           <w:b/>
         </w:rPr>
+        <w:t xml:space="preserve">CSS Grid, </w:t>
+      </w:r>
+      <w:r>
+        <w:rPr>
+          <w:b/>
+        </w:rPr>
         <w:t xml:space="preserve">GOV.UK design system (GDS), </w:t>
       </w:r>
       <w:proofErr w:type="spellStart"/>
@@ -5334,6 +5319,9 @@
           <w:ilvl w:val="0"/>
           <w:numId w:val="16"/>
         </w:numPr>
+        <w:tabs>
+          <w:tab w:val="left" w:pos="1276"/>
+        </w:tabs>
       </w:pPr>
       <w:r>
         <w:t>Behaviour driven development using gherkin, protractor and chai.</w:t>
@@ -5347,6 +5335,47 @@
       <w:r>
         <w:t>Unit testing using karma, jasmine</w:t>
       </w:r>
+    </w:p>
+    <w:p>
+      <w:pPr>
+        <w:jc w:val="center"/>
+        <w:rPr>
+          <w:rFonts w:eastAsiaTheme="majorEastAsia" w:cstheme="majorBidi"/>
+          <w:bCs/>
+          <w:i/>
+          <w:color w:val="365F91"/>
+        </w:rPr>
+      </w:pPr>
+      <w:r>
+        <w:rPr>
+          <w:i/>
+        </w:rPr>
+        <w:t xml:space="preserve">For full employment history please </w:t>
+      </w:r>
+      <w:r>
+        <w:rPr>
+          <w:i/>
+        </w:rPr>
+        <w:t>visit</w:t>
+      </w:r>
+      <w:r>
+        <w:rPr>
+          <w:b/>
+          <w:i/>
+        </w:rPr>
+        <w:t xml:space="preserve"> </w:t>
+      </w:r>
+      <w:hyperlink r:id="rId13" w:history="1">
+        <w:r>
+          <w:rPr>
+            <w:rFonts w:eastAsiaTheme="majorEastAsia" w:cstheme="majorBidi"/>
+            <w:bCs/>
+            <w:i/>
+            <w:color w:val="365F91"/>
+          </w:rPr>
+          <w:t>https://www.linkedin.com/in/omarCreativeDev</w:t>
+        </w:r>
+      </w:hyperlink>
     </w:p>
     <w:sectPr>
       <w:type w:val="continuous"/>
@@ -7736,7 +7765,6 @@
   <w:style w:type="character" w:default="1" w:styleId="DefaultParagraphFont">
     <w:name w:val="Default Paragraph Font"/>
     <w:uiPriority w:val="1"/>
-    <w:semiHidden/>
     <w:unhideWhenUsed/>
   </w:style>
   <w:style w:type="table" w:default="1" w:styleId="TableNormal">
@@ -8239,7 +8267,7 @@
 </file>
 
 <file path=customXml/itemProps1.xml><?xml version="1.0" encoding="utf-8"?>
-<ds:datastoreItem xmlns:ds="http://schemas.openxmlformats.org/officeDocument/2006/customXml" ds:itemID="{B3C8C891-3676-2948-899D-8153B1A5D66E}">
+<ds:datastoreItem xmlns:ds="http://schemas.openxmlformats.org/officeDocument/2006/customXml" ds:itemID="{06206BBD-36C8-3141-B1CC-B8E3F76D1D78}">
   <ds:schemaRefs>
     <ds:schemaRef ds:uri="http://schemas.openxmlformats.org/officeDocument/2006/bibliography"/>
   </ds:schemaRefs>

</xml_diff>

<commit_message>
added rxjs to cv
</commit_message>
<xml_diff>
--- a/src/assets/cv/Omar-Mirza-Contract-Front-End-Developer.docx
+++ b/src/assets/cv/Omar-Mirza-Contract-Front-End-Developer.docx
@@ -163,6 +163,7 @@
         </w:rPr>
         <w:t xml:space="preserve"> </w:t>
       </w:r>
+      <w:proofErr w:type="gramStart"/>
       <w:r>
         <w:rPr>
           <w:b/>
@@ -175,6 +176,7 @@
         </w:rPr>
         <w:t>s</w:t>
       </w:r>
+      <w:proofErr w:type="gramEnd"/>
       <w:r>
         <w:rPr>
           <w:b/>
@@ -257,48 +259,19 @@
       <w:r>
         <w:t xml:space="preserve">in </w:t>
       </w:r>
+      <w:proofErr w:type="spellStart"/>
       <w:r>
         <w:t>l</w:t>
       </w:r>
       <w:r>
         <w:t>ondon</w:t>
       </w:r>
+      <w:proofErr w:type="spellEnd"/>
       <w:r>
         <w:t>.</w:t>
       </w:r>
-      <w:r>
-        <w:t xml:space="preserve"> </w:t>
-      </w:r>
-      <w:r>
-        <w:rPr>
-          <w:rFonts w:eastAsiaTheme="majorEastAsia" w:cstheme="majorBidi"/>
-          <w:b/>
-          <w:bCs/>
-          <w:color w:val="365F91"/>
-          <w:u w:val="single"/>
-        </w:rPr>
-        <w:t xml:space="preserve">Available </w:t>
-      </w:r>
-      <w:r>
-        <w:rPr>
-          <w:rFonts w:eastAsiaTheme="majorEastAsia" w:cstheme="majorBidi"/>
-          <w:b/>
-          <w:bCs/>
-          <w:color w:val="365F91"/>
-          <w:u w:val="single"/>
-        </w:rPr>
-        <w:t>28</w:t>
-      </w:r>
-      <w:r>
-        <w:rPr>
-          <w:rFonts w:eastAsiaTheme="majorEastAsia" w:cstheme="majorBidi"/>
-          <w:b/>
-          <w:bCs/>
-          <w:color w:val="365F91"/>
-          <w:u w:val="single"/>
-        </w:rPr>
-        <w:t>th October!</w:t>
-      </w:r>
+      <w:bookmarkStart w:id="0" w:name="_GoBack"/>
+      <w:bookmarkEnd w:id="0"/>
       <w:r>
         <w:tab/>
       </w:r>
@@ -368,8 +341,18 @@
                   <w:color w:val="auto"/>
                   <w:u w:val="none"/>
                 </w:rPr>
-                <w:t>github.com/omarCreativeDev</w:t>
+                <w:t>github.com/</w:t>
               </w:r>
+              <w:proofErr w:type="spellStart"/>
+              <w:r>
+                <w:rPr>
+                  <w:rStyle w:val="Hyperlink"/>
+                  <w:color w:val="auto"/>
+                  <w:u w:val="none"/>
+                </w:rPr>
+                <w:t>omarCreativeDev</w:t>
+              </w:r>
+              <w:proofErr w:type="spellEnd"/>
             </w:hyperlink>
             <w:r>
               <w:t xml:space="preserve"> </w:t>
@@ -389,8 +372,18 @@
                   <w:color w:val="auto"/>
                   <w:u w:val="none"/>
                 </w:rPr>
-                <w:t>bitbucket.org/omarCreativeDev</w:t>
+                <w:t>bitbucket.org/</w:t>
               </w:r>
+              <w:proofErr w:type="spellStart"/>
+              <w:r>
+                <w:rPr>
+                  <w:rStyle w:val="Hyperlink"/>
+                  <w:color w:val="auto"/>
+                  <w:u w:val="none"/>
+                </w:rPr>
+                <w:t>omarCreativeDev</w:t>
+              </w:r>
+              <w:proofErr w:type="spellEnd"/>
             </w:hyperlink>
           </w:p>
         </w:tc>
@@ -417,8 +410,18 @@
                   <w:color w:val="auto"/>
                   <w:u w:val="none"/>
                 </w:rPr>
-                <w:t>linkedin.com/in/omarCreativeDev</w:t>
+                <w:t>linkedin.com/in/</w:t>
               </w:r>
+              <w:proofErr w:type="spellStart"/>
+              <w:r>
+                <w:rPr>
+                  <w:rStyle w:val="Hyperlink"/>
+                  <w:color w:val="auto"/>
+                  <w:u w:val="none"/>
+                </w:rPr>
+                <w:t>omarCreativeDev</w:t>
+              </w:r>
+              <w:proofErr w:type="spellEnd"/>
             </w:hyperlink>
             <w:r>
               <w:rPr>
@@ -879,6 +882,7 @@
                 <w:szCs w:val="24"/>
               </w:rPr>
             </w:pPr>
+            <w:proofErr w:type="spellStart"/>
             <w:r>
               <w:rPr>
                 <w:rFonts w:asciiTheme="minorHAnsi" w:hAnsiTheme="minorHAnsi"/>
@@ -888,6 +892,7 @@
               </w:rPr>
               <w:t>Javascript</w:t>
             </w:r>
+            <w:proofErr w:type="spellEnd"/>
             <w:r>
               <w:rPr>
                 <w:rFonts w:asciiTheme="minorHAnsi" w:hAnsiTheme="minorHAnsi"/>
@@ -913,6 +918,7 @@
                 <w:color w:val="000000" w:themeColor="text1"/>
               </w:rPr>
             </w:pPr>
+            <w:proofErr w:type="spellStart"/>
             <w:r>
               <w:rPr>
                 <w:b/>
@@ -920,6 +926,7 @@
               </w:rPr>
               <w:t>Javascript</w:t>
             </w:r>
+            <w:proofErr w:type="spellEnd"/>
           </w:p>
           <w:p>
             <w:pPr>
@@ -1026,12 +1033,14 @@
                 <w:color w:val="000000" w:themeColor="text1"/>
               </w:rPr>
             </w:pPr>
+            <w:proofErr w:type="spellStart"/>
             <w:r>
               <w:rPr>
                 <w:color w:val="000000" w:themeColor="text1"/>
               </w:rPr>
               <w:t>Webpack</w:t>
             </w:r>
+            <w:proofErr w:type="spellEnd"/>
           </w:p>
           <w:p>
             <w:pPr>
@@ -1419,9 +1428,11 @@
             </w:r>
           </w:p>
           <w:p>
+            <w:proofErr w:type="spellStart"/>
             <w:r>
               <w:t>Highcharts</w:t>
             </w:r>
+            <w:proofErr w:type="spellEnd"/>
           </w:p>
           <w:p>
             <w:r>
@@ -1472,9 +1483,11 @@
             </w:r>
           </w:p>
           <w:p>
+            <w:proofErr w:type="spellStart"/>
             <w:r>
               <w:t>Mocky</w:t>
             </w:r>
+            <w:proofErr w:type="spellEnd"/>
           </w:p>
           <w:p/>
           <w:p>
@@ -1697,6 +1710,7 @@
           </w:p>
           <w:p/>
           <w:p>
+            <w:proofErr w:type="spellStart"/>
             <w:r>
               <w:rPr>
                 <w:rFonts w:eastAsiaTheme="majorEastAsia" w:cstheme="majorBidi"/>
@@ -1708,6 +1722,7 @@
               </w:rPr>
               <w:t>Devops</w:t>
             </w:r>
+            <w:proofErr w:type="spellEnd"/>
           </w:p>
           <w:p>
             <w:r>
@@ -1831,8 +1846,13 @@
         <w:t xml:space="preserve">YAML, </w:t>
       </w:r>
       <w:r>
-        <w:t>Electron, font awesome, icomoon</w:t>
-      </w:r>
+        <w:t xml:space="preserve">Electron, font awesome, </w:t>
+      </w:r>
+      <w:proofErr w:type="spellStart"/>
+      <w:r>
+        <w:t>icomoon</w:t>
+      </w:r>
+      <w:proofErr w:type="spellEnd"/>
       <w:r>
         <w:t>, masonry</w:t>
       </w:r>
@@ -2020,25 +2040,7 @@
           <w:sz w:val="22"/>
           <w:szCs w:val="22"/>
         </w:rPr>
-        <w:t xml:space="preserve"> </w:t>
-      </w:r>
-      <w:r>
-        <w:rPr>
-          <w:rFonts w:asciiTheme="minorHAnsi" w:hAnsiTheme="minorHAnsi"/>
-          <w:color w:val="auto"/>
-          <w:sz w:val="22"/>
-          <w:szCs w:val="22"/>
-        </w:rPr>
-        <w:t>–</w:t>
-      </w:r>
-      <w:r>
-        <w:rPr>
-          <w:rFonts w:asciiTheme="minorHAnsi" w:hAnsiTheme="minorHAnsi"/>
-          <w:color w:val="auto"/>
-          <w:sz w:val="22"/>
-          <w:szCs w:val="22"/>
-        </w:rPr>
-        <w:t>&gt; Nov 8</w:t>
+        <w:t xml:space="preserve"> –&gt; Nov 8</w:t>
       </w:r>
       <w:r>
         <w:rPr>
@@ -2059,8 +2061,6 @@
         </w:rPr>
         <w:t xml:space="preserve"> 2019</w:t>
       </w:r>
-      <w:bookmarkStart w:id="0" w:name="_GoBack"/>
-      <w:bookmarkEnd w:id="0"/>
       <w:r>
         <w:rPr>
           <w:rFonts w:asciiTheme="minorHAnsi" w:hAnsiTheme="minorHAnsi"/>
@@ -2085,6 +2085,7 @@
           <w:szCs w:val="22"/>
         </w:rPr>
       </w:pPr>
+      <w:proofErr w:type="spellStart"/>
       <w:r>
         <w:rPr>
           <w:rFonts w:asciiTheme="minorHAnsi" w:hAnsiTheme="minorHAnsi"/>
@@ -2092,8 +2093,29 @@
           <w:sz w:val="22"/>
           <w:szCs w:val="22"/>
         </w:rPr>
-        <w:t>Sopra Steria</w:t>
-      </w:r>
+        <w:t>Sopra</w:t>
+      </w:r>
+      <w:proofErr w:type="spellEnd"/>
+      <w:r>
+        <w:rPr>
+          <w:rFonts w:asciiTheme="minorHAnsi" w:hAnsiTheme="minorHAnsi"/>
+          <w:color w:val="365F91"/>
+          <w:sz w:val="22"/>
+          <w:szCs w:val="22"/>
+        </w:rPr>
+        <w:t xml:space="preserve"> </w:t>
+      </w:r>
+      <w:proofErr w:type="spellStart"/>
+      <w:r>
+        <w:rPr>
+          <w:rFonts w:asciiTheme="minorHAnsi" w:hAnsiTheme="minorHAnsi"/>
+          <w:color w:val="365F91"/>
+          <w:sz w:val="22"/>
+          <w:szCs w:val="22"/>
+        </w:rPr>
+        <w:t>Steria</w:t>
+      </w:r>
+      <w:proofErr w:type="spellEnd"/>
       <w:r>
         <w:rPr>
           <w:rFonts w:asciiTheme="minorHAnsi" w:hAnsiTheme="minorHAnsi"/>
@@ -2381,12 +2403,14 @@
       <w:r>
         <w:t xml:space="preserve"> </w:t>
       </w:r>
+      <w:proofErr w:type="spellStart"/>
       <w:r>
         <w:rPr>
           <w:b/>
         </w:rPr>
         <w:t>javascript</w:t>
       </w:r>
+      <w:proofErr w:type="spellEnd"/>
       <w:r>
         <w:t>,</w:t>
       </w:r>
@@ -2432,9 +2456,22 @@
       <w:r>
         <w:t xml:space="preserve">, </w:t>
       </w:r>
+      <w:proofErr w:type="spellStart"/>
+      <w:r>
+        <w:rPr>
+          <w:b/>
+        </w:rPr>
+        <w:t>RxJs</w:t>
+      </w:r>
+      <w:proofErr w:type="spellEnd"/>
+      <w:r>
+        <w:t xml:space="preserve">, </w:t>
+      </w:r>
+      <w:proofErr w:type="spellStart"/>
       <w:r>
         <w:t>webpack</w:t>
       </w:r>
+      <w:proofErr w:type="spellEnd"/>
       <w:r>
         <w:t>, agile</w:t>
       </w:r>
@@ -2466,7 +2503,11 @@
         <w:t>postman</w:t>
       </w:r>
       <w:r>
-        <w:t>, moment, lo dash, j</w:t>
+        <w:t xml:space="preserve">, moment, lo dash, </w:t>
+      </w:r>
+      <w:proofErr w:type="spellStart"/>
+      <w:r>
+        <w:t>j</w:t>
       </w:r>
       <w:r>
         <w:rPr>
@@ -2474,6 +2515,7 @@
         </w:rPr>
         <w:t>ira</w:t>
       </w:r>
+      <w:proofErr w:type="spellEnd"/>
       <w:r>
         <w:rPr>
           <w:color w:val="000000" w:themeColor="text1"/>
@@ -2484,7 +2526,21 @@
         <w:rPr>
           <w:color w:val="000000" w:themeColor="text1"/>
         </w:rPr>
-        <w:t>MySQL, travis.</w:t>
+        <w:t xml:space="preserve">MySQL, </w:t>
+      </w:r>
+      <w:proofErr w:type="spellStart"/>
+      <w:r>
+        <w:rPr>
+          <w:color w:val="000000" w:themeColor="text1"/>
+        </w:rPr>
+        <w:t>travis</w:t>
+      </w:r>
+      <w:proofErr w:type="spellEnd"/>
+      <w:r>
+        <w:rPr>
+          <w:color w:val="000000" w:themeColor="text1"/>
+        </w:rPr>
+        <w:t>.</w:t>
       </w:r>
     </w:p>
     <w:p>
@@ -2516,6 +2572,7 @@
           <w:szCs w:val="22"/>
         </w:rPr>
       </w:pPr>
+      <w:proofErr w:type="spellStart"/>
       <w:r>
         <w:rPr>
           <w:rFonts w:asciiTheme="minorHAnsi" w:hAnsiTheme="minorHAnsi"/>
@@ -2525,6 +2582,7 @@
         </w:rPr>
         <w:t>Virtusa</w:t>
       </w:r>
+      <w:proofErr w:type="spellEnd"/>
       <w:r>
         <w:rPr>
           <w:rFonts w:asciiTheme="minorHAnsi" w:hAnsiTheme="minorHAnsi"/>
@@ -2571,10 +2629,18 @@
         <w:t>Assisted</w:t>
       </w:r>
       <w:r>
-        <w:t xml:space="preserve"> l</w:t>
-      </w:r>
-      <w:r>
-        <w:t xml:space="preserve">ondon </w:t>
+        <w:t xml:space="preserve"> </w:t>
+      </w:r>
+      <w:proofErr w:type="spellStart"/>
+      <w:r>
+        <w:t>l</w:t>
+      </w:r>
+      <w:r>
+        <w:t>ondon</w:t>
+      </w:r>
+      <w:proofErr w:type="spellEnd"/>
+      <w:r>
+        <w:t xml:space="preserve"> </w:t>
       </w:r>
       <w:r>
         <w:t xml:space="preserve">team with </w:t>
@@ -2586,7 +2652,15 @@
         <w:t>bug fixes as well as working on new feature</w:t>
       </w:r>
       <w:r>
-        <w:t>s from the backlog for a fintech project</w:t>
+        <w:t xml:space="preserve">s from the backlog for a </w:t>
+      </w:r>
+      <w:proofErr w:type="spellStart"/>
+      <w:r>
+        <w:t>fintech</w:t>
+      </w:r>
+      <w:proofErr w:type="spellEnd"/>
+      <w:r>
+        <w:t xml:space="preserve"> project</w:t>
       </w:r>
       <w:r>
         <w:t>.</w:t>
@@ -2637,12 +2711,14 @@
       <w:r>
         <w:t xml:space="preserve"> </w:t>
       </w:r>
+      <w:proofErr w:type="spellStart"/>
       <w:r>
         <w:rPr>
           <w:b/>
         </w:rPr>
         <w:t>javascript</w:t>
       </w:r>
+      <w:proofErr w:type="spellEnd"/>
       <w:r>
         <w:t>,</w:t>
       </w:r>
@@ -2682,9 +2758,28 @@
       <w:r>
         <w:t xml:space="preserve">, </w:t>
       </w:r>
+      <w:proofErr w:type="spellStart"/>
+      <w:r>
+        <w:rPr>
+          <w:b/>
+        </w:rPr>
+        <w:t>RxJs</w:t>
+      </w:r>
+      <w:proofErr w:type="spellEnd"/>
+      <w:r>
+        <w:rPr>
+          <w:b/>
+        </w:rPr>
+        <w:t>,</w:t>
+      </w:r>
+      <w:r>
+        <w:t xml:space="preserve"> </w:t>
+      </w:r>
+      <w:proofErr w:type="spellStart"/>
       <w:r>
         <w:t>webpack</w:t>
       </w:r>
+      <w:proofErr w:type="spellEnd"/>
       <w:r>
         <w:t>, agile</w:t>
       </w:r>
@@ -2722,7 +2817,11 @@
         <w:t>an</w:t>
       </w:r>
       <w:r>
-        <w:t>, moment, lo dash, j</w:t>
+        <w:t xml:space="preserve">, moment, lo dash, </w:t>
+      </w:r>
+      <w:proofErr w:type="spellStart"/>
+      <w:r>
+        <w:t>j</w:t>
       </w:r>
       <w:r>
         <w:rPr>
@@ -2730,6 +2829,7 @@
         </w:rPr>
         <w:t>ira</w:t>
       </w:r>
+      <w:proofErr w:type="spellEnd"/>
       <w:r>
         <w:rPr>
           <w:color w:val="000000" w:themeColor="text1"/>
@@ -2765,6 +2865,7 @@
           <w:szCs w:val="22"/>
         </w:rPr>
       </w:pPr>
+      <w:proofErr w:type="spellStart"/>
       <w:r>
         <w:rPr>
           <w:rFonts w:asciiTheme="minorHAnsi" w:hAnsiTheme="minorHAnsi"/>
@@ -2774,6 +2875,7 @@
         </w:rPr>
         <w:t>Runpath</w:t>
       </w:r>
+      <w:proofErr w:type="spellEnd"/>
       <w:r>
         <w:rPr>
           <w:rFonts w:asciiTheme="minorHAnsi" w:hAnsiTheme="minorHAnsi"/>
@@ -2937,7 +3039,11 @@
         <w:t xml:space="preserve"> </w:t>
       </w:r>
       <w:r>
-        <w:t>pull requests,</w:t>
+        <w:t xml:space="preserve">pull </w:t>
+      </w:r>
+      <w:proofErr w:type="gramStart"/>
+      <w:r>
+        <w:t>requests,</w:t>
       </w:r>
       <w:r>
         <w:rPr>
@@ -2951,12 +3057,15 @@
         </w:rPr>
         <w:t xml:space="preserve"> </w:t>
       </w:r>
+      <w:proofErr w:type="spellStart"/>
       <w:r>
         <w:rPr>
           <w:b/>
         </w:rPr>
         <w:t>javascript</w:t>
       </w:r>
+      <w:proofErr w:type="spellEnd"/>
+      <w:proofErr w:type="gramEnd"/>
       <w:r>
         <w:t>,</w:t>
       </w:r>
@@ -3002,6 +3111,26 @@
       <w:r>
         <w:t xml:space="preserve">, </w:t>
       </w:r>
+      <w:proofErr w:type="spellStart"/>
+      <w:r>
+        <w:rPr>
+          <w:b/>
+        </w:rPr>
+        <w:t>RxJs</w:t>
+      </w:r>
+      <w:proofErr w:type="spellEnd"/>
+      <w:r>
+        <w:rPr>
+          <w:b/>
+        </w:rPr>
+        <w:t>,</w:t>
+      </w:r>
+      <w:r>
+        <w:rPr>
+          <w:b/>
+        </w:rPr>
+        <w:t xml:space="preserve"> </w:t>
+      </w:r>
       <w:r>
         <w:rPr>
           <w:b/>
@@ -3014,9 +3143,11 @@
       <w:r>
         <w:t xml:space="preserve">karma, </w:t>
       </w:r>
+      <w:proofErr w:type="spellStart"/>
       <w:r>
         <w:t>webpack</w:t>
       </w:r>
+      <w:proofErr w:type="spellEnd"/>
       <w:r>
         <w:t>, agile</w:t>
       </w:r>
@@ -3044,9 +3175,11 @@
         </w:rPr>
         <w:t xml:space="preserve"> </w:t>
       </w:r>
+      <w:proofErr w:type="spellStart"/>
       <w:r>
         <w:t>zeplin</w:t>
       </w:r>
+      <w:proofErr w:type="spellEnd"/>
       <w:r>
         <w:t>, YAML, swagge</w:t>
       </w:r>
@@ -3056,9 +3189,11 @@
       <w:r>
         <w:t xml:space="preserve">, </w:t>
       </w:r>
+      <w:proofErr w:type="spellStart"/>
       <w:r>
         <w:t>mocky</w:t>
       </w:r>
+      <w:proofErr w:type="spellEnd"/>
       <w:r>
         <w:t>, postman</w:t>
       </w:r>
@@ -3139,13 +3274,35 @@
         </w:rPr>
         <w:t>p</w:t>
       </w:r>
+      <w:r>
+        <w:rPr>
+          <w:rFonts w:asciiTheme="minorHAnsi" w:hAnsiTheme="minorHAnsi"/>
+          <w:color w:val="auto"/>
+          <w:sz w:val="22"/>
+          <w:szCs w:val="22"/>
+        </w:rPr>
+        <w:t xml:space="preserve"> 2018</w:t>
+      </w:r>
     </w:p>
     <w:p>
       <w:pPr>
         <w:pStyle w:val="NoSpacing"/>
       </w:pPr>
-      <w:r>
-        <w:t xml:space="preserve">Rejoined foundry for second time to work on flix project. </w:t>
+      <w:proofErr w:type="spellStart"/>
+      <w:r>
+        <w:t>Rejoined</w:t>
+      </w:r>
+      <w:proofErr w:type="spellEnd"/>
+      <w:r>
+        <w:t xml:space="preserve"> foundry for second time to work on </w:t>
+      </w:r>
+      <w:proofErr w:type="spellStart"/>
+      <w:r>
+        <w:t>flix</w:t>
+      </w:r>
+      <w:proofErr w:type="spellEnd"/>
+      <w:r>
+        <w:t xml:space="preserve"> project. </w:t>
       </w:r>
     </w:p>
     <w:p>
@@ -3351,8 +3508,13 @@
         </w:numPr>
       </w:pPr>
       <w:r>
-        <w:t>Developed a greenfield single page application with angular 5, typescript, and webpack</w:t>
-      </w:r>
+        <w:t xml:space="preserve">Developed a greenfield single page application with angular 5, typescript, and </w:t>
+      </w:r>
+      <w:proofErr w:type="spellStart"/>
+      <w:r>
+        <w:t>webpack</w:t>
+      </w:r>
+      <w:proofErr w:type="spellEnd"/>
     </w:p>
     <w:p>
       <w:pPr>
@@ -3370,7 +3532,15 @@
         <w:t>tate management</w:t>
       </w:r>
       <w:r>
-        <w:t xml:space="preserve"> with ng store and rxJs dev tools</w:t>
+        <w:t xml:space="preserve"> with ng store and </w:t>
+      </w:r>
+      <w:proofErr w:type="spellStart"/>
+      <w:r>
+        <w:t>rxJs</w:t>
+      </w:r>
+      <w:proofErr w:type="spellEnd"/>
+      <w:r>
+        <w:t xml:space="preserve"> dev tools</w:t>
       </w:r>
     </w:p>
     <w:p>
@@ -3437,12 +3607,14 @@
         </w:rPr>
         <w:t xml:space="preserve"> </w:t>
       </w:r>
+      <w:proofErr w:type="spellStart"/>
       <w:r>
         <w:rPr>
           <w:b/>
         </w:rPr>
         <w:t>javascript</w:t>
       </w:r>
+      <w:proofErr w:type="spellEnd"/>
       <w:r>
         <w:t>,</w:t>
       </w:r>
@@ -3494,8 +3666,13 @@
       <w:r>
         <w:t xml:space="preserve">karma, </w:t>
       </w:r>
-      <w:r>
-        <w:t>webpack,</w:t>
+      <w:proofErr w:type="spellStart"/>
+      <w:r>
+        <w:t>webpack</w:t>
+      </w:r>
+      <w:proofErr w:type="spellEnd"/>
+      <w:r>
+        <w:t>,</w:t>
       </w:r>
       <w:r>
         <w:t xml:space="preserve"> </w:t>
@@ -3539,6 +3716,7 @@
         </w:rPr>
         <w:t xml:space="preserve"> </w:t>
       </w:r>
+      <w:proofErr w:type="spellStart"/>
       <w:r>
         <w:rPr>
           <w:b/>
@@ -3551,12 +3729,14 @@
         </w:rPr>
         <w:t>x</w:t>
       </w:r>
+      <w:proofErr w:type="spellEnd"/>
       <w:r>
         <w:rPr>
           <w:b/>
         </w:rPr>
         <w:t xml:space="preserve">, </w:t>
       </w:r>
+      <w:proofErr w:type="spellStart"/>
       <w:r>
         <w:rPr>
           <w:b/>
@@ -3567,11 +3747,20 @@
         <w:rPr>
           <w:b/>
         </w:rPr>
-        <w:t xml:space="preserve">xJs, </w:t>
-      </w:r>
+        <w:t>xJs</w:t>
+      </w:r>
+      <w:proofErr w:type="spellEnd"/>
+      <w:r>
+        <w:rPr>
+          <w:b/>
+        </w:rPr>
+        <w:t xml:space="preserve">, </w:t>
+      </w:r>
+      <w:proofErr w:type="spellStart"/>
       <w:r>
         <w:t>zeplin</w:t>
       </w:r>
+      <w:proofErr w:type="spellEnd"/>
       <w:r>
         <w:t>, YAML</w:t>
       </w:r>
@@ -3585,7 +3774,11 @@
         <w:t>, postman</w:t>
       </w:r>
       <w:r>
-        <w:t>, j</w:t>
+        <w:t xml:space="preserve">, </w:t>
+      </w:r>
+      <w:proofErr w:type="spellStart"/>
+      <w:r>
+        <w:t>j</w:t>
       </w:r>
       <w:r>
         <w:rPr>
@@ -3593,6 +3786,7 @@
         </w:rPr>
         <w:t>ira</w:t>
       </w:r>
+      <w:proofErr w:type="spellEnd"/>
     </w:p>
     <w:p>
       <w:pPr>
@@ -3684,9 +3878,11 @@
       <w:r>
         <w:t xml:space="preserve">Worked on </w:t>
       </w:r>
+      <w:proofErr w:type="spellStart"/>
       <w:r>
         <w:t>Flix</w:t>
       </w:r>
+      <w:proofErr w:type="spellEnd"/>
       <w:r>
         <w:t>,</w:t>
       </w:r>
@@ -3753,8 +3949,13 @@
         <w:t xml:space="preserve">Developed a </w:t>
       </w:r>
       <w:r>
-        <w:t>greenfield desktop application with angular 4, typescript, electron and webpack</w:t>
-      </w:r>
+        <w:t xml:space="preserve">greenfield desktop application with angular 4, typescript, electron and </w:t>
+      </w:r>
+      <w:proofErr w:type="spellStart"/>
+      <w:r>
+        <w:t>webpack</w:t>
+      </w:r>
+      <w:proofErr w:type="spellEnd"/>
       <w:r>
         <w:t>.</w:t>
       </w:r>
@@ -3824,14 +4025,21 @@
         <w:t xml:space="preserve"> </w:t>
       </w:r>
       <w:r>
-        <w:t>clarity ui</w:t>
-      </w:r>
+        <w:t xml:space="preserve">clarity </w:t>
+      </w:r>
+      <w:proofErr w:type="spellStart"/>
+      <w:r>
+        <w:t>ui</w:t>
+      </w:r>
+      <w:proofErr w:type="spellEnd"/>
       <w:r>
         <w:t xml:space="preserve">, </w:t>
       </w:r>
+      <w:proofErr w:type="spellStart"/>
       <w:r>
         <w:t>javascript</w:t>
       </w:r>
+      <w:proofErr w:type="spellEnd"/>
       <w:r>
         <w:t>,</w:t>
       </w:r>
@@ -3841,8 +4049,13 @@
       <w:r>
         <w:t xml:space="preserve">pull requests, </w:t>
       </w:r>
-      <w:r>
-        <w:t>webpack,</w:t>
+      <w:proofErr w:type="spellStart"/>
+      <w:r>
+        <w:t>webpack</w:t>
+      </w:r>
+      <w:proofErr w:type="spellEnd"/>
+      <w:r>
+        <w:t>,</w:t>
       </w:r>
       <w:r>
         <w:rPr>
@@ -3877,8 +4090,13 @@
       <w:r>
         <w:t xml:space="preserve">electron, </w:t>
       </w:r>
-      <w:r>
-        <w:t>webdriver IO</w:t>
+      <w:proofErr w:type="spellStart"/>
+      <w:r>
+        <w:t>webdriver</w:t>
+      </w:r>
+      <w:proofErr w:type="spellEnd"/>
+      <w:r>
+        <w:t xml:space="preserve"> IO</w:t>
       </w:r>
       <w:r>
         <w:t xml:space="preserve">, </w:t>
@@ -3910,12 +4128,14 @@
       <w:r>
         <w:t xml:space="preserve">, </w:t>
       </w:r>
+      <w:proofErr w:type="spellStart"/>
       <w:r>
         <w:rPr>
           <w:b/>
         </w:rPr>
         <w:t>npm</w:t>
       </w:r>
+      <w:proofErr w:type="spellEnd"/>
       <w:r>
         <w:t xml:space="preserve">, </w:t>
       </w:r>
@@ -3955,12 +4175,14 @@
       <w:r>
         <w:t xml:space="preserve">Jenkins, </w:t>
       </w:r>
+      <w:proofErr w:type="spellStart"/>
       <w:r>
         <w:rPr>
           <w:b/>
         </w:rPr>
         <w:t>RxJs</w:t>
       </w:r>
+      <w:proofErr w:type="spellEnd"/>
       <w:r>
         <w:rPr>
           <w:b/>
@@ -4133,7 +4355,15 @@
         </w:numPr>
       </w:pPr>
       <w:r>
-        <w:t>Developed a greenfield single page app with angular 4, typescript and webpack.</w:t>
+        <w:t xml:space="preserve">Developed a greenfield single page app with angular 4, typescript and </w:t>
+      </w:r>
+      <w:proofErr w:type="spellStart"/>
+      <w:r>
+        <w:t>webpack</w:t>
+      </w:r>
+      <w:proofErr w:type="spellEnd"/>
+      <w:r>
+        <w:t>.</w:t>
       </w:r>
     </w:p>
     <w:p>
@@ -4147,14 +4377,24 @@
       <w:r>
         <w:t xml:space="preserve">Developed </w:t>
       </w:r>
-      <w:r>
-        <w:t xml:space="preserve">re useable </w:t>
+      <w:proofErr w:type="spellStart"/>
+      <w:r>
+        <w:t>re useable</w:t>
+      </w:r>
+      <w:proofErr w:type="spellEnd"/>
+      <w:r>
+        <w:t xml:space="preserve"> </w:t>
       </w:r>
       <w:r>
         <w:t xml:space="preserve">private </w:t>
       </w:r>
-      <w:r>
-        <w:t xml:space="preserve">npm packages </w:t>
+      <w:proofErr w:type="spellStart"/>
+      <w:r>
+        <w:t>npm</w:t>
+      </w:r>
+      <w:proofErr w:type="spellEnd"/>
+      <w:r>
+        <w:t xml:space="preserve"> packages </w:t>
       </w:r>
       <w:r>
         <w:t>in order to be consumed by a number of internal single page apps.</w:t>
@@ -4221,38 +4461,92 @@
         <w:rPr>
           <w:b/>
         </w:rPr>
-        <w:t xml:space="preserve"> javascript</w:t>
-      </w:r>
-      <w:r>
+        <w:t xml:space="preserve"> </w:t>
+      </w:r>
+      <w:proofErr w:type="spellStart"/>
+      <w:r>
+        <w:rPr>
+          <w:b/>
+        </w:rPr>
+        <w:t>RxJs</w:t>
+      </w:r>
+      <w:proofErr w:type="spellEnd"/>
+      <w:r>
+        <w:rPr>
+          <w:b/>
+        </w:rPr>
         <w:t>,</w:t>
       </w:r>
       <w:r>
         <w:rPr>
           <w:b/>
         </w:rPr>
-        <w:t xml:space="preserve"> webpack</w:t>
-      </w:r>
+        <w:t xml:space="preserve"> </w:t>
+      </w:r>
+      <w:proofErr w:type="spellStart"/>
+      <w:r>
+        <w:rPr>
+          <w:b/>
+        </w:rPr>
+        <w:t>javascript</w:t>
+      </w:r>
+      <w:proofErr w:type="spellEnd"/>
       <w:r>
         <w:t>,</w:t>
       </w:r>
       <w:r>
-        <w:t xml:space="preserve"> jasmine, karma, ngx translate</w:t>
+        <w:rPr>
+          <w:b/>
+        </w:rPr>
+        <w:t xml:space="preserve"> </w:t>
+      </w:r>
+      <w:proofErr w:type="spellStart"/>
+      <w:r>
+        <w:rPr>
+          <w:b/>
+        </w:rPr>
+        <w:t>webpack</w:t>
+      </w:r>
+      <w:proofErr w:type="spellEnd"/>
+      <w:r>
+        <w:t>,</w:t>
+      </w:r>
+      <w:r>
+        <w:t xml:space="preserve"> jasmine, karma, </w:t>
+      </w:r>
+      <w:proofErr w:type="spellStart"/>
+      <w:r>
+        <w:t>ngx</w:t>
+      </w:r>
+      <w:proofErr w:type="spellEnd"/>
+      <w:r>
+        <w:t xml:space="preserve"> translate</w:t>
       </w:r>
       <w:r>
         <w:t>, pr</w:t>
       </w:r>
       <w:r>
-        <w:t>otractor, npm</w:t>
-      </w:r>
+        <w:t xml:space="preserve">otractor, </w:t>
+      </w:r>
+      <w:proofErr w:type="spellStart"/>
+      <w:r>
+        <w:t>npm</w:t>
+      </w:r>
+      <w:proofErr w:type="spellEnd"/>
       <w:r>
         <w:t>, git</w:t>
       </w:r>
       <w:r>
-        <w:t>, jenkins</w:t>
-      </w:r>
-      <w:r>
         <w:t xml:space="preserve">, </w:t>
       </w:r>
+      <w:proofErr w:type="spellStart"/>
+      <w:r>
+        <w:t>jenkins</w:t>
+      </w:r>
+      <w:proofErr w:type="spellEnd"/>
+      <w:r>
+        <w:t xml:space="preserve">, </w:t>
+      </w:r>
       <w:r>
         <w:rPr>
           <w:b/>
@@ -4268,7 +4562,11 @@
         <w:t>ful API</w:t>
       </w:r>
       <w:r>
-        <w:t>, j</w:t>
+        <w:t xml:space="preserve">, </w:t>
+      </w:r>
+      <w:proofErr w:type="spellStart"/>
+      <w:r>
+        <w:t>j</w:t>
       </w:r>
       <w:r>
         <w:rPr>
@@ -4276,6 +4574,7 @@
         </w:rPr>
         <w:t>ira</w:t>
       </w:r>
+      <w:proofErr w:type="spellEnd"/>
       <w:r>
         <w:rPr>
           <w:color w:val="000000" w:themeColor="text1"/>
@@ -4434,7 +4733,15 @@
         </w:numPr>
       </w:pPr>
       <w:r>
-        <w:t>Developed end to end [e2e] tests to automate ui testing.</w:t>
+        <w:t xml:space="preserve">Developed end to end [e2e] tests to automate </w:t>
+      </w:r>
+      <w:proofErr w:type="spellStart"/>
+      <w:r>
+        <w:t>ui</w:t>
+      </w:r>
+      <w:proofErr w:type="spellEnd"/>
+      <w:r>
+        <w:t xml:space="preserve"> testing.</w:t>
       </w:r>
     </w:p>
     <w:p>
@@ -4475,14 +4782,13 @@
         <w:t>bootstrap</w:t>
       </w:r>
       <w:r>
-        <w:t xml:space="preserve">, font awesome, icomoon, </w:t>
-      </w:r>
-      <w:r>
-        <w:rPr>
-          <w:b/>
-        </w:rPr>
-        <w:t>angular 2, typescript, javascript, webpack</w:t>
-      </w:r>
+        <w:t xml:space="preserve">, font awesome, </w:t>
+      </w:r>
+      <w:proofErr w:type="spellStart"/>
+      <w:r>
+        <w:t>icomoon</w:t>
+      </w:r>
+      <w:proofErr w:type="spellEnd"/>
       <w:r>
         <w:t xml:space="preserve">, </w:t>
       </w:r>
@@ -4490,6 +4796,57 @@
         <w:rPr>
           <w:b/>
         </w:rPr>
+        <w:t xml:space="preserve">angular 2, typescript, </w:t>
+      </w:r>
+      <w:proofErr w:type="spellStart"/>
+      <w:r>
+        <w:rPr>
+          <w:b/>
+        </w:rPr>
+        <w:t>RxJs</w:t>
+      </w:r>
+      <w:proofErr w:type="spellEnd"/>
+      <w:r>
+        <w:rPr>
+          <w:b/>
+        </w:rPr>
+        <w:t>,</w:t>
+      </w:r>
+      <w:r>
+        <w:rPr>
+          <w:b/>
+        </w:rPr>
+        <w:t xml:space="preserve"> </w:t>
+      </w:r>
+      <w:proofErr w:type="spellStart"/>
+      <w:r>
+        <w:rPr>
+          <w:b/>
+        </w:rPr>
+        <w:t>javascript</w:t>
+      </w:r>
+      <w:proofErr w:type="spellEnd"/>
+      <w:r>
+        <w:rPr>
+          <w:b/>
+        </w:rPr>
+        <w:t xml:space="preserve">, </w:t>
+      </w:r>
+      <w:proofErr w:type="spellStart"/>
+      <w:r>
+        <w:rPr>
+          <w:b/>
+        </w:rPr>
+        <w:t>webpack</w:t>
+      </w:r>
+      <w:proofErr w:type="spellEnd"/>
+      <w:r>
+        <w:t xml:space="preserve">, </w:t>
+      </w:r>
+      <w:r>
+        <w:rPr>
+          <w:b/>
+        </w:rPr>
         <w:t>jasmine</w:t>
       </w:r>
       <w:r>
@@ -4502,7 +4859,15 @@
         <w:t>karma</w:t>
       </w:r>
       <w:r>
-        <w:t xml:space="preserve">, ngx translate, angular animate, </w:t>
+        <w:t xml:space="preserve">, </w:t>
+      </w:r>
+      <w:proofErr w:type="spellStart"/>
+      <w:r>
+        <w:t>ngx</w:t>
+      </w:r>
+      <w:proofErr w:type="spellEnd"/>
+      <w:r>
+        <w:t xml:space="preserve"> translate, angular animate, </w:t>
       </w:r>
       <w:r>
         <w:rPr>
@@ -4511,17 +4876,27 @@
         <w:t>protractor</w:t>
       </w:r>
       <w:r>
-        <w:t>, grunt, npm</w:t>
-      </w:r>
+        <w:t xml:space="preserve">, grunt, </w:t>
+      </w:r>
+      <w:proofErr w:type="spellStart"/>
+      <w:r>
+        <w:t>npm</w:t>
+      </w:r>
+      <w:proofErr w:type="spellEnd"/>
       <w:r>
         <w:t>, git</w:t>
       </w:r>
       <w:r>
-        <w:t>, jenkins</w:t>
-      </w:r>
-      <w:r>
         <w:t xml:space="preserve">, </w:t>
       </w:r>
+      <w:proofErr w:type="spellStart"/>
+      <w:r>
+        <w:t>jenkins</w:t>
+      </w:r>
+      <w:proofErr w:type="spellEnd"/>
+      <w:r>
+        <w:t xml:space="preserve">, </w:t>
+      </w:r>
       <w:r>
         <w:rPr>
           <w:b/>
@@ -4537,19 +4912,14 @@
         <w:t>ful API</w:t>
       </w:r>
       <w:r>
+        <w:t>, sketch</w:t>
+      </w:r>
+      <w:r>
         <w:t xml:space="preserve">, </w:t>
       </w:r>
-      <w:r>
-        <w:rPr>
-          <w:b/>
-        </w:rPr>
-        <w:t>RxJs</w:t>
-      </w:r>
-      <w:r>
-        <w:t>, sketch</w:t>
-      </w:r>
-      <w:r>
-        <w:t>, j</w:t>
+      <w:proofErr w:type="spellStart"/>
+      <w:r>
+        <w:t>j</w:t>
       </w:r>
       <w:r>
         <w:rPr>
@@ -4557,6 +4927,7 @@
         </w:rPr>
         <w:t>ira</w:t>
       </w:r>
+      <w:proofErr w:type="spellEnd"/>
       <w:r>
         <w:rPr>
           <w:color w:val="000000" w:themeColor="text1"/>
@@ -4712,7 +5083,15 @@
         </w:numPr>
       </w:pPr>
       <w:r>
-        <w:t>Developed a number of scalable and modular angular apps using RESTFUL api’s.</w:t>
+        <w:t xml:space="preserve">Developed a number of scalable and modular angular apps using RESTFUL </w:t>
+      </w:r>
+      <w:proofErr w:type="spellStart"/>
+      <w:r>
+        <w:t>api’s</w:t>
+      </w:r>
+      <w:proofErr w:type="spellEnd"/>
+      <w:r>
+        <w:t>.</w:t>
       </w:r>
     </w:p>
     <w:p>
@@ -4777,8 +5156,19 @@
             <w:i/>
             <w:color w:val="365F91"/>
           </w:rPr>
-          <w:t>linkedin.com/in/omarCreativeDev</w:t>
+          <w:t>linkedin.com/in/</w:t>
         </w:r>
+        <w:proofErr w:type="spellStart"/>
+        <w:r>
+          <w:rPr>
+            <w:rFonts w:eastAsiaTheme="majorEastAsia" w:cstheme="majorBidi"/>
+            <w:bCs/>
+            <w:i/>
+            <w:color w:val="365F91"/>
+          </w:rPr>
+          <w:t>omarCreativeDev</w:t>
+        </w:r>
+        <w:proofErr w:type="spellEnd"/>
       </w:hyperlink>
     </w:p>
     <w:p>
@@ -7684,7 +8074,7 @@
 </file>
 
 <file path=customXml/itemProps1.xml><?xml version="1.0" encoding="utf-8"?>
-<ds:datastoreItem xmlns:ds="http://schemas.openxmlformats.org/officeDocument/2006/customXml" ds:itemID="{B15D2D22-EAB1-6F4E-9EC0-1BB8E0E89889}">
+<ds:datastoreItem xmlns:ds="http://schemas.openxmlformats.org/officeDocument/2006/customXml" ds:itemID="{F96843E0-477B-BE47-9F73-8A580B261DAB}">
   <ds:schemaRefs>
     <ds:schemaRef ds:uri="http://schemas.openxmlformats.org/officeDocument/2006/bibliography"/>
   </ds:schemaRefs>

</xml_diff>